<commit_message>
Adding git push description
</commit_message>
<xml_diff>
--- a/Git_GitHub_Notes.docx
+++ b/Git_GitHub_Notes.docx
@@ -1959,6 +1959,7 @@
         <w:tab/>
         <w:t xml:space="preserve">-&gt; </w:t>
       </w:r>
+      <w:proofErr w:type="spellStart"/>
       <w:proofErr w:type="gramStart"/>
       <w:r>
         <w:rPr>
@@ -1966,6 +1967,7 @@
         </w:rPr>
         <w:t>rm</w:t>
       </w:r>
+      <w:proofErr w:type="spellEnd"/>
       <w:proofErr w:type="gramEnd"/>
       <w:r>
         <w:rPr>
@@ -1985,14 +1987,30 @@
         <w:rPr>
           <w:b/>
         </w:rPr>
-        <w:t xml:space="preserve"> .git</w:t>
-      </w:r>
-      <w:r>
-        <w:tab/>
-      </w:r>
-      <w:r>
-        <w:tab/>
-        <w:t>(removes .git)</w:t>
+        <w:t xml:space="preserve"> .</w:t>
+      </w:r>
+      <w:proofErr w:type="spellStart"/>
+      <w:r>
+        <w:rPr>
+          <w:b/>
+        </w:rPr>
+        <w:t>git</w:t>
+      </w:r>
+      <w:proofErr w:type="spellEnd"/>
+      <w:r>
+        <w:tab/>
+      </w:r>
+      <w:r>
+        <w:tab/>
+        <w:t>(removes .</w:t>
+      </w:r>
+      <w:proofErr w:type="spellStart"/>
+      <w:r>
+        <w:t>git</w:t>
+      </w:r>
+      <w:proofErr w:type="spellEnd"/>
+      <w:r>
+        <w:t>)</w:t>
       </w:r>
     </w:p>
     <w:p>
@@ -3224,11 +3242,19 @@
         <w:tab/>
         <w:t xml:space="preserve">-&gt; Use command </w:t>
       </w:r>
-      <w:r>
-        <w:rPr>
-          <w:b/>
-        </w:rPr>
-        <w:t>git rebase &lt;</w:t>
+      <w:proofErr w:type="spellStart"/>
+      <w:r>
+        <w:rPr>
+          <w:b/>
+        </w:rPr>
+        <w:t>git</w:t>
+      </w:r>
+      <w:proofErr w:type="spellEnd"/>
+      <w:r>
+        <w:rPr>
+          <w:b/>
+        </w:rPr>
+        <w:t xml:space="preserve"> rebase &lt;</w:t>
       </w:r>
       <w:proofErr w:type="spellStart"/>
       <w:r>
@@ -3464,6 +3490,359 @@
       <w:pPr>
         <w:spacing w:after="0"/>
       </w:pPr>
+    </w:p>
+    <w:p>
+      <w:pPr>
+        <w:spacing w:after="0"/>
+        <w:rPr>
+          <w:b/>
+          <w:sz w:val="28"/>
+          <w:szCs w:val="28"/>
+        </w:rPr>
+      </w:pPr>
+      <w:proofErr w:type="spellStart"/>
+      <w:r>
+        <w:rPr>
+          <w:b/>
+          <w:sz w:val="28"/>
+          <w:szCs w:val="28"/>
+        </w:rPr>
+        <w:t>Git</w:t>
+      </w:r>
+      <w:proofErr w:type="spellEnd"/>
+      <w:r>
+        <w:rPr>
+          <w:b/>
+          <w:sz w:val="28"/>
+          <w:szCs w:val="28"/>
+        </w:rPr>
+        <w:t xml:space="preserve"> Push</w:t>
+      </w:r>
+    </w:p>
+    <w:p>
+      <w:pPr>
+        <w:spacing w:after="0"/>
+      </w:pPr>
+      <w:r>
+        <w:t>1. To push your changes from local repo to github</w:t>
+      </w:r>
+    </w:p>
+    <w:p>
+      <w:pPr>
+        <w:spacing w:after="0"/>
+      </w:pPr>
+      <w:r>
+        <w:tab/>
+        <w:t xml:space="preserve">-&gt; Use the command </w:t>
+      </w:r>
+      <w:proofErr w:type="spellStart"/>
+      <w:r>
+        <w:rPr>
+          <w:b/>
+        </w:rPr>
+        <w:t>git</w:t>
+      </w:r>
+      <w:proofErr w:type="spellEnd"/>
+      <w:r>
+        <w:rPr>
+          <w:b/>
+        </w:rPr>
+        <w:t xml:space="preserve"> push origin &lt;</w:t>
+      </w:r>
+      <w:proofErr w:type="spellStart"/>
+      <w:r>
+        <w:rPr>
+          <w:b/>
+        </w:rPr>
+        <w:t>branchName</w:t>
+      </w:r>
+      <w:proofErr w:type="spellEnd"/>
+      <w:r>
+        <w:rPr>
+          <w:b/>
+        </w:rPr>
+        <w:t>&gt;</w:t>
+      </w:r>
+    </w:p>
+    <w:p>
+      <w:pPr>
+        <w:spacing w:after="0"/>
+      </w:pPr>
+    </w:p>
+    <w:p>
+      <w:pPr>
+        <w:spacing w:after="0"/>
+      </w:pPr>
+      <w:r>
+        <w:t>Point to remember:</w:t>
+      </w:r>
+    </w:p>
+    <w:p>
+      <w:pPr>
+        <w:spacing w:after="0"/>
+      </w:pPr>
+      <w:r>
+        <w:tab/>
+        <w:t xml:space="preserve">For proper </w:t>
+      </w:r>
+      <w:proofErr w:type="spellStart"/>
+      <w:r>
+        <w:t>gitFlow</w:t>
+      </w:r>
+      <w:proofErr w:type="spellEnd"/>
+    </w:p>
+    <w:p>
+      <w:pPr>
+        <w:spacing w:after="0"/>
+      </w:pPr>
+      <w:r>
+        <w:tab/>
+        <w:t xml:space="preserve">1. Use command </w:t>
+      </w:r>
+      <w:proofErr w:type="spellStart"/>
+      <w:r>
+        <w:rPr>
+          <w:b/>
+        </w:rPr>
+        <w:t>git</w:t>
+      </w:r>
+      <w:proofErr w:type="spellEnd"/>
+      <w:r>
+        <w:rPr>
+          <w:b/>
+        </w:rPr>
+        <w:t xml:space="preserve"> init</w:t>
+      </w:r>
+      <w:r>
+        <w:t xml:space="preserve"> to initialize a repo in </w:t>
+      </w:r>
+      <w:proofErr w:type="spellStart"/>
+      <w:r>
+        <w:t>git</w:t>
+      </w:r>
+      <w:proofErr w:type="spellEnd"/>
+    </w:p>
+    <w:p>
+      <w:pPr>
+        <w:spacing w:after="0"/>
+      </w:pPr>
+      <w:r>
+        <w:tab/>
+        <w:t xml:space="preserve">2. Use command </w:t>
+      </w:r>
+      <w:proofErr w:type="spellStart"/>
+      <w:r>
+        <w:rPr>
+          <w:b/>
+        </w:rPr>
+        <w:t>git</w:t>
+      </w:r>
+      <w:proofErr w:type="spellEnd"/>
+      <w:r>
+        <w:rPr>
+          <w:b/>
+        </w:rPr>
+        <w:t xml:space="preserve"> remote –v</w:t>
+      </w:r>
+      <w:r>
+        <w:t xml:space="preserve"> to list remote connections.</w:t>
+      </w:r>
+    </w:p>
+    <w:p>
+      <w:pPr>
+        <w:spacing w:after="0"/>
+      </w:pPr>
+      <w:r>
+        <w:tab/>
+        <w:t xml:space="preserve">3. If there is no connection, use command </w:t>
+      </w:r>
+      <w:proofErr w:type="spellStart"/>
+      <w:r>
+        <w:rPr>
+          <w:b/>
+        </w:rPr>
+        <w:t>git</w:t>
+      </w:r>
+      <w:proofErr w:type="spellEnd"/>
+      <w:r>
+        <w:rPr>
+          <w:b/>
+        </w:rPr>
+        <w:t xml:space="preserve"> remote add origin &lt;URL (SSH or HTTP)&gt;</w:t>
+      </w:r>
+      <w:r>
+        <w:t xml:space="preserve"> to establish connection to </w:t>
+      </w:r>
+      <w:r>
+        <w:tab/>
+        <w:t>the github repo.</w:t>
+      </w:r>
+    </w:p>
+    <w:p>
+      <w:pPr>
+        <w:spacing w:after="0"/>
+      </w:pPr>
+      <w:r>
+        <w:tab/>
+        <w:t xml:space="preserve">4. Use command </w:t>
+      </w:r>
+      <w:proofErr w:type="spellStart"/>
+      <w:r>
+        <w:rPr>
+          <w:b/>
+        </w:rPr>
+        <w:t>git</w:t>
+      </w:r>
+      <w:proofErr w:type="spellEnd"/>
+      <w:r>
+        <w:rPr>
+          <w:b/>
+        </w:rPr>
+        <w:t xml:space="preserve"> pull origin &lt;</w:t>
+      </w:r>
+      <w:proofErr w:type="spellStart"/>
+      <w:r>
+        <w:rPr>
+          <w:b/>
+        </w:rPr>
+        <w:t>branchName</w:t>
+      </w:r>
+      <w:proofErr w:type="spellEnd"/>
+      <w:r>
+        <w:rPr>
+          <w:b/>
+        </w:rPr>
+        <w:t>&gt;</w:t>
+      </w:r>
+      <w:r>
+        <w:t xml:space="preserve"> to pull any changes or readme file from github repo to </w:t>
+      </w:r>
+      <w:proofErr w:type="spellStart"/>
+      <w:r>
+        <w:t>git</w:t>
+      </w:r>
+      <w:proofErr w:type="spellEnd"/>
+      <w:r>
+        <w:t xml:space="preserve"> repo.</w:t>
+      </w:r>
+    </w:p>
+    <w:p>
+      <w:pPr>
+        <w:spacing w:after="0"/>
+      </w:pPr>
+      <w:r>
+        <w:tab/>
+        <w:t>5. Now you can merge or add new changes.</w:t>
+      </w:r>
+    </w:p>
+    <w:p>
+      <w:pPr>
+        <w:spacing w:after="0"/>
+      </w:pPr>
+      <w:r>
+        <w:tab/>
+        <w:t>6. For establishing SSH connection from your local repo to github</w:t>
+      </w:r>
+    </w:p>
+    <w:p>
+      <w:pPr>
+        <w:spacing w:after="0"/>
+      </w:pPr>
+      <w:r>
+        <w:tab/>
+      </w:r>
+      <w:r>
+        <w:tab/>
+        <w:t xml:space="preserve">&gt; Step 1: Generate </w:t>
+      </w:r>
+      <w:proofErr w:type="spellStart"/>
+      <w:proofErr w:type="gramStart"/>
+      <w:r>
+        <w:t>ssh</w:t>
+      </w:r>
+      <w:proofErr w:type="spellEnd"/>
+      <w:proofErr w:type="gramEnd"/>
+      <w:r>
+        <w:t xml:space="preserve"> key</w:t>
+      </w:r>
+    </w:p>
+    <w:p>
+      <w:pPr>
+        <w:spacing w:after="0"/>
+      </w:pPr>
+      <w:r>
+        <w:tab/>
+      </w:r>
+      <w:r>
+        <w:tab/>
+        <w:t xml:space="preserve">     -&gt; Use Command </w:t>
+      </w:r>
+      <w:proofErr w:type="spellStart"/>
+      <w:r>
+        <w:rPr>
+          <w:b/>
+        </w:rPr>
+        <w:t>ssh-keygen</w:t>
+      </w:r>
+      <w:proofErr w:type="spellEnd"/>
+      <w:r>
+        <w:t xml:space="preserve"> press Enter-&gt;Enter and your key will be generated at specified location.</w:t>
+      </w:r>
+    </w:p>
+    <w:p>
+      <w:pPr>
+        <w:spacing w:after="0"/>
+      </w:pPr>
+      <w:r>
+        <w:tab/>
+      </w:r>
+      <w:r>
+        <w:tab/>
+        <w:t>&gt; Step 2: Add the key in filename.pub to the github account SSH key.</w:t>
+      </w:r>
+    </w:p>
+    <w:p>
+      <w:pPr>
+        <w:spacing w:after="0"/>
+      </w:pPr>
+      <w:r>
+        <w:tab/>
+      </w:r>
+      <w:r>
+        <w:tab/>
+        <w:t xml:space="preserve">&gt; Step 3: Use command </w:t>
+      </w:r>
+      <w:proofErr w:type="spellStart"/>
+      <w:proofErr w:type="gramStart"/>
+      <w:r>
+        <w:rPr>
+          <w:b/>
+        </w:rPr>
+        <w:t>ssh</w:t>
+      </w:r>
+      <w:proofErr w:type="spellEnd"/>
+      <w:proofErr w:type="gramEnd"/>
+      <w:r>
+        <w:rPr>
+          <w:b/>
+        </w:rPr>
+        <w:t xml:space="preserve"> –T git@github.com</w:t>
+      </w:r>
+      <w:r>
+        <w:t xml:space="preserve"> to establish connection.</w:t>
+      </w:r>
+    </w:p>
+    <w:p>
+      <w:pPr>
+        <w:spacing w:after="0"/>
+      </w:pPr>
+      <w:r>
+        <w:tab/>
+      </w:r>
+      <w:r>
+        <w:tab/>
+        <w:t>&gt; Now you can use SSH key of repo rather than HTTP.</w:t>
+      </w:r>
     </w:p>
     <w:sectPr>
       <w:pgSz w:w="12240" w:h="15840"/>
@@ -3692,6 +4071,17 @@
       <w:rFonts w:ascii="Tahoma" w:hAnsi="Tahoma" w:cs="Tahoma"/>
       <w:sz w:val="16"/>
       <w:szCs w:val="16"/>
+    </w:rPr>
+  </w:style>
+  <w:style w:type="character" w:styleId="Hyperlink">
+    <w:name w:val="Hyperlink"/>
+    <w:basedOn w:val="DefaultParagraphFont"/>
+    <w:uiPriority w:val="99"/>
+    <w:unhideWhenUsed/>
+    <w:rsid w:val="003B7B3D"/>
+    <w:rPr>
+      <w:color w:val="0000FF" w:themeColor="hyperlink"/>
+      <w:u w:val="single"/>
     </w:rPr>
   </w:style>
 </w:styles>

</xml_diff>

<commit_message>
Adding pdf of Git_Github Notes
</commit_message>
<xml_diff>
--- a/Git_GitHub_Notes.docx
+++ b/Git_GitHub_Notes.docx
@@ -3462,10 +3462,16 @@
       </w:r>
       <w:proofErr w:type="gramStart"/>
       <w:r>
+        <w:rPr>
+          <w:b/>
+        </w:rPr>
         <w:t>press</w:t>
       </w:r>
       <w:proofErr w:type="gramEnd"/>
       <w:r>
+        <w:rPr>
+          <w:b/>
+        </w:rPr>
         <w:t xml:space="preserve"> q to exit</w:t>
       </w:r>
     </w:p>
@@ -3715,7 +3721,15 @@
         <w:t>&gt;</w:t>
       </w:r>
       <w:r>
-        <w:t xml:space="preserve"> to pull any changes or readme file from github repo to </w:t>
+        <w:t xml:space="preserve"> to pull any changes or readme file from </w:t>
+      </w:r>
+      <w:proofErr w:type="spellStart"/>
+      <w:r>
+        <w:t>github</w:t>
+      </w:r>
+      <w:proofErr w:type="spellEnd"/>
+      <w:r>
+        <w:t xml:space="preserve"> repo to </w:t>
       </w:r>
       <w:proofErr w:type="spellStart"/>
       <w:r>

</xml_diff>